<commit_message>
add contract_interest_payment_type to zinsliste; change label to Konstostand Jahresende with last day of year; fix rounding issues with jahresliste; add field interest_total_payed to jahresliste
</commit_message>
<xml_diff>
--- a/public/templates/buchhaltung.docx
+++ b/public/templates/buchhaltung.docx
@@ -229,71 +229,31 @@
       </w:pPr>
       <w:r>
         <w:rPr/>
-        <w:t>{</w:t>
-      </w:r>
+        <w:t>{user_first_name} {user_last_name}</w:t>
+      </w:r>
+    </w:p>
+    <w:p>
+      <w:pPr>
+        <w:pStyle w:val="Normal"/>
+        <w:rPr>
+          <w:rFonts w:ascii="Myriad Pro" w:hAnsi="Myriad Pro"/>
+        </w:rPr>
+      </w:pPr>
       <w:r>
         <w:rPr/>
-        <w:t>user_</w:t>
-      </w:r>
+        <w:t>{user_street}</w:t>
+      </w:r>
+    </w:p>
+    <w:p>
+      <w:pPr>
+        <w:pStyle w:val="Normal"/>
+        <w:rPr>
+          <w:rFonts w:ascii="Myriad Pro" w:hAnsi="Myriad Pro"/>
+        </w:rPr>
+      </w:pPr>
       <w:r>
         <w:rPr/>
-        <w:t>first_name} {</w:t>
-      </w:r>
-      <w:r>
-        <w:rPr/>
-        <w:t>user_</w:t>
-      </w:r>
-      <w:r>
-        <w:rPr/>
-        <w:t>last_name}</w:t>
-      </w:r>
-    </w:p>
-    <w:p>
-      <w:pPr>
-        <w:pStyle w:val="Normal"/>
-        <w:rPr>
-          <w:rFonts w:ascii="Myriad Pro" w:hAnsi="Myriad Pro"/>
-        </w:rPr>
-      </w:pPr>
-      <w:r>
-        <w:rPr/>
-        <w:t>{</w:t>
-      </w:r>
-      <w:r>
-        <w:rPr/>
-        <w:t>user_</w:t>
-      </w:r>
-      <w:r>
-        <w:rPr/>
-        <w:t>street}</w:t>
-      </w:r>
-    </w:p>
-    <w:p>
-      <w:pPr>
-        <w:pStyle w:val="Normal"/>
-        <w:rPr>
-          <w:rFonts w:ascii="Myriad Pro" w:hAnsi="Myriad Pro"/>
-        </w:rPr>
-      </w:pPr>
-      <w:r>
-        <w:rPr/>
-        <w:t>{</w:t>
-      </w:r>
-      <w:r>
-        <w:rPr/>
-        <w:t>user_</w:t>
-      </w:r>
-      <w:r>
-        <w:rPr/>
-        <w:t>zip} {</w:t>
-      </w:r>
-      <w:r>
-        <w:rPr/>
-        <w:t>user_</w:t>
-      </w:r>
-      <w:r>
-        <w:rPr/>
-        <w:t>place}</w:t>
+        <w:t>{user_zip} {user_place}</w:t>
       </w:r>
     </w:p>
     <w:p>
@@ -359,21 +319,7 @@
           <w:b/>
           <w:bCs/>
         </w:rPr>
-        <w:t>Direktkreditkonto Nr. {</w:t>
-      </w:r>
-      <w:r>
-        <w:rPr>
-          <w:b/>
-          <w:bCs/>
-        </w:rPr>
-        <w:t>user_</w:t>
-      </w:r>
-      <w:r>
-        <w:rPr>
-          <w:b/>
-          <w:bCs/>
-        </w:rPr>
-        <w:t>id}</w:t>
+        <w:t>Direktkreditkonto Nr. {user_id}</w:t>
       </w:r>
     </w:p>
     <w:p>
@@ -410,29 +356,7 @@
           <w:sz w:val="24"/>
           <w:szCs w:val="24"/>
         </w:rPr>
-        <w:t>Hallo {</w:t>
-      </w:r>
-      <w:r>
-        <w:rPr>
-          <w:rFonts w:eastAsia="Helvetica" w:cs="Helvetica"/>
-          <w:outline w:val="false"/>
-          <w:color w:val="00000A"/>
-          <w:spacing w:val="0"/>
-          <w:sz w:val="24"/>
-          <w:szCs w:val="24"/>
-        </w:rPr>
-        <w:t>user_</w:t>
-      </w:r>
-      <w:r>
-        <w:rPr>
-          <w:rFonts w:eastAsia="Helvetica" w:cs="Helvetica"/>
-          <w:outline w:val="false"/>
-          <w:color w:val="00000A"/>
-          <w:spacing w:val="0"/>
-          <w:sz w:val="24"/>
-          <w:szCs w:val="24"/>
-        </w:rPr>
-        <w:t>first_name}!</w:t>
+        <w:t>Hallo {user_first_name}!</w:t>
       </w:r>
     </w:p>
     <w:p>
@@ -527,29 +451,7 @@
           <w:sz w:val="24"/>
           <w:szCs w:val="24"/>
         </w:rPr>
-        <w:t>Und: Em</w:t>
-      </w:r>
-      <w:r>
-        <w:rPr>
-          <w:rFonts w:eastAsia="Helvetica" w:cs="Helvetica"/>
-          <w:outline w:val="false"/>
-          <w:color w:val="00000A"/>
-          <w:spacing w:val="0"/>
-          <w:sz w:val="24"/>
-          <w:szCs w:val="24"/>
-        </w:rPr>
-        <w:t>p</w:t>
-      </w:r>
-      <w:r>
-        <w:rPr>
-          <w:rFonts w:eastAsia="Helvetica" w:cs="Helvetica"/>
-          <w:outline w:val="false"/>
-          <w:color w:val="00000A"/>
-          <w:spacing w:val="0"/>
-          <w:sz w:val="24"/>
-          <w:szCs w:val="24"/>
-        </w:rPr>
-        <w:t xml:space="preserve">fehle </w:t>
+        <w:t xml:space="preserve">Und: Empfehle </w:t>
       </w:r>
       <w:r>
         <w:rPr>
@@ -657,18 +559,7 @@
           <w:sz w:val="24"/>
           <w:szCs w:val="24"/>
         </w:rPr>
-        <w:t xml:space="preserve">die </w:t>
-      </w:r>
-      <w:r>
-        <w:rPr>
-          <w:rFonts w:eastAsia="Helvetica" w:cs="Helvetica"/>
-          <w:outline w:val="false"/>
-          <w:color w:val="00000A"/>
-          <w:spacing w:val="0"/>
-          <w:sz w:val="24"/>
-          <w:szCs w:val="24"/>
-        </w:rPr>
-        <w:t>Bewohner*innen</w:t>
+        <w:t>die Bewohner*innen</w:t>
       </w:r>
     </w:p>
     <w:p>
@@ -696,9 +587,9 @@
     </w:p>
     <w:tbl>
       <w:tblPr>
-        <w:tblW w:w="9638" w:type="dxa"/>
-        <w:jc w:val="left"/>
-        <w:tblInd w:w="53" w:type="dxa"/>
+        <w:tblW w:w="9632" w:type="dxa"/>
+        <w:jc w:val="right"/>
+        <w:tblInd w:w="0" w:type="dxa"/>
         <w:tblCellMar>
           <w:top w:w="55" w:type="dxa"/>
           <w:left w:w="47" w:type="dxa"/>
@@ -707,17 +598,18 @@
         </w:tblCellMar>
       </w:tblPr>
       <w:tblGrid>
-        <w:gridCol w:w="1927"/>
-        <w:gridCol w:w="1924"/>
-        <w:gridCol w:w="1926"/>
-        <w:gridCol w:w="1925"/>
-        <w:gridCol w:w="1936"/>
+        <w:gridCol w:w="1606"/>
+        <w:gridCol w:w="1789"/>
+        <w:gridCol w:w="1419"/>
+        <w:gridCol w:w="1604"/>
+        <w:gridCol w:w="1604"/>
+        <w:gridCol w:w="1610"/>
       </w:tblGrid>
       <w:tr>
         <w:trPr/>
         <w:tc>
           <w:tcPr>
-            <w:tcW w:w="1927" w:type="dxa"/>
+            <w:tcW w:w="1606" w:type="dxa"/>
             <w:tcBorders>
               <w:top w:val="single" w:sz="2" w:space="0" w:color="000001"/>
               <w:left w:val="single" w:sz="2" w:space="0" w:color="000001"/>
@@ -748,7 +640,7 @@
         </w:tc>
         <w:tc>
           <w:tcPr>
-            <w:tcW w:w="1924" w:type="dxa"/>
+            <w:tcW w:w="1789" w:type="dxa"/>
             <w:tcBorders>
               <w:top w:val="single" w:sz="2" w:space="0" w:color="000001"/>
               <w:left w:val="single" w:sz="2" w:space="0" w:color="000001"/>
@@ -779,7 +671,7 @@
         </w:tc>
         <w:tc>
           <w:tcPr>
-            <w:tcW w:w="1926" w:type="dxa"/>
+            <w:tcW w:w="1419" w:type="dxa"/>
             <w:tcBorders>
               <w:top w:val="single" w:sz="2" w:space="0" w:color="000001"/>
               <w:left w:val="single" w:sz="2" w:space="0" w:color="000001"/>
@@ -792,25 +684,23 @@
               <w:pStyle w:val="TabellenInhalt"/>
               <w:jc w:val="center"/>
               <w:rPr>
-                <w:rFonts w:ascii="Myriad Pro" w:hAnsi="Myriad Pro"/>
-                <w:sz w:val="24"/>
-                <w:szCs w:val="24"/>
-              </w:rPr>
-            </w:pPr>
-            <w:r>
-              <w:rPr>
+                <w:b/>
                 <w:b/>
                 <w:bCs/>
-                <w:sz w:val="24"/>
-                <w:szCs w:val="24"/>
-              </w:rPr>
-              <w:t>Datum</w:t>
+              </w:rPr>
+            </w:pPr>
+            <w:r>
+              <w:rPr>
+                <w:b/>
+                <w:bCs/>
+              </w:rPr>
+              <w:t>Auszahlung</w:t>
             </w:r>
           </w:p>
         </w:tc>
         <w:tc>
           <w:tcPr>
-            <w:tcW w:w="1925" w:type="dxa"/>
+            <w:tcW w:w="1604" w:type="dxa"/>
             <w:tcBorders>
               <w:top w:val="single" w:sz="2" w:space="0" w:color="000001"/>
               <w:left w:val="single" w:sz="2" w:space="0" w:color="000001"/>
@@ -835,13 +725,44 @@
                 <w:sz w:val="24"/>
                 <w:szCs w:val="24"/>
               </w:rPr>
-              <w:t>Betrag</w:t>
+              <w:t>Datum</w:t>
             </w:r>
           </w:p>
         </w:tc>
         <w:tc>
           <w:tcPr>
-            <w:tcW w:w="1936" w:type="dxa"/>
+            <w:tcW w:w="1604" w:type="dxa"/>
+            <w:tcBorders>
+              <w:top w:val="single" w:sz="2" w:space="0" w:color="000001"/>
+              <w:left w:val="single" w:sz="2" w:space="0" w:color="000001"/>
+              <w:bottom w:val="single" w:sz="2" w:space="0" w:color="000001"/>
+            </w:tcBorders>
+            <w:shd w:fill="auto" w:val="clear"/>
+          </w:tcPr>
+          <w:p>
+            <w:pPr>
+              <w:pStyle w:val="TabellenInhalt"/>
+              <w:jc w:val="center"/>
+              <w:rPr>
+                <w:rFonts w:ascii="Myriad Pro" w:hAnsi="Myriad Pro"/>
+                <w:sz w:val="24"/>
+                <w:szCs w:val="24"/>
+              </w:rPr>
+            </w:pPr>
+            <w:r>
+              <w:rPr>
+                <w:b/>
+                <w:bCs/>
+                <w:sz w:val="24"/>
+                <w:szCs w:val="24"/>
+              </w:rPr>
+              <w:t>Betrag</w:t>
+            </w:r>
+          </w:p>
+        </w:tc>
+        <w:tc>
+          <w:tcPr>
+            <w:tcW w:w="1610" w:type="dxa"/>
             <w:tcBorders>
               <w:top w:val="single" w:sz="2" w:space="0" w:color="000001"/>
               <w:left w:val="single" w:sz="2" w:space="0" w:color="000001"/>
@@ -876,7 +797,7 @@
         <w:trPr/>
         <w:tc>
           <w:tcPr>
-            <w:tcW w:w="1927" w:type="dxa"/>
+            <w:tcW w:w="1606" w:type="dxa"/>
             <w:tcBorders>
               <w:top w:val="single" w:sz="2" w:space="0" w:color="000001"/>
               <w:left w:val="single" w:sz="2" w:space="0" w:color="000001"/>
@@ -909,7 +830,7 @@
         </w:tc>
         <w:tc>
           <w:tcPr>
-            <w:tcW w:w="1924" w:type="dxa"/>
+            <w:tcW w:w="1789" w:type="dxa"/>
             <w:tcBorders>
               <w:top w:val="single" w:sz="2" w:space="0" w:color="000001"/>
               <w:left w:val="single" w:sz="2" w:space="0" w:color="000001"/>
@@ -931,27 +852,13 @@
                 <w:sz w:val="24"/>
                 <w:szCs w:val="24"/>
               </w:rPr>
-              <w:t>{</w:t>
-            </w:r>
-            <w:r>
-              <w:rPr>
-                <w:sz w:val="24"/>
-                <w:szCs w:val="24"/>
-              </w:rPr>
-              <w:t>transaction_</w:t>
-            </w:r>
-            <w:r>
-              <w:rPr>
-                <w:sz w:val="24"/>
-                <w:szCs w:val="24"/>
-              </w:rPr>
-              <w:t>type}</w:t>
+              <w:t>{transaction_type}</w:t>
             </w:r>
           </w:p>
         </w:tc>
         <w:tc>
           <w:tcPr>
-            <w:tcW w:w="1926" w:type="dxa"/>
+            <w:tcW w:w="1419" w:type="dxa"/>
             <w:tcBorders>
               <w:top w:val="single" w:sz="2" w:space="0" w:color="000001"/>
               <w:left w:val="single" w:sz="2" w:space="0" w:color="000001"/>
@@ -970,31 +877,47 @@
               </w:rPr>
             </w:pPr>
             <w:r>
-              <w:rPr>
-                <w:sz w:val="24"/>
-                <w:szCs w:val="24"/>
-              </w:rPr>
-              <w:t>{</w:t>
-            </w:r>
-            <w:r>
-              <w:rPr>
-                <w:sz w:val="24"/>
-                <w:szCs w:val="24"/>
-              </w:rPr>
-              <w:t>transaction_</w:t>
-            </w:r>
-            <w:r>
-              <w:rPr>
-                <w:sz w:val="24"/>
-                <w:szCs w:val="24"/>
-              </w:rPr>
-              <w:t>date}</w:t>
+              <w:rPr/>
+              <w:t>{contract_interest_payment_type</w:t>
+            </w:r>
+            <w:r>
+              <w:rPr/>
+              <w:t>}</w:t>
             </w:r>
           </w:p>
         </w:tc>
         <w:tc>
           <w:tcPr>
-            <w:tcW w:w="1925" w:type="dxa"/>
+            <w:tcW w:w="1604" w:type="dxa"/>
+            <w:tcBorders>
+              <w:top w:val="single" w:sz="2" w:space="0" w:color="000001"/>
+              <w:left w:val="single" w:sz="2" w:space="0" w:color="000001"/>
+              <w:bottom w:val="single" w:sz="2" w:space="0" w:color="000001"/>
+            </w:tcBorders>
+            <w:shd w:fill="auto" w:val="clear"/>
+          </w:tcPr>
+          <w:p>
+            <w:pPr>
+              <w:pStyle w:val="TabellenInhalt"/>
+              <w:jc w:val="center"/>
+              <w:rPr>
+                <w:rFonts w:ascii="Myriad Pro" w:hAnsi="Myriad Pro"/>
+                <w:sz w:val="24"/>
+                <w:szCs w:val="24"/>
+              </w:rPr>
+            </w:pPr>
+            <w:r>
+              <w:rPr>
+                <w:sz w:val="24"/>
+                <w:szCs w:val="24"/>
+              </w:rPr>
+              <w:t>{transaction_date}</w:t>
+            </w:r>
+          </w:p>
+        </w:tc>
+        <w:tc>
+          <w:tcPr>
+            <w:tcW w:w="1604" w:type="dxa"/>
             <w:tcBorders>
               <w:top w:val="single" w:sz="2" w:space="0" w:color="000001"/>
               <w:left w:val="single" w:sz="2" w:space="0" w:color="000001"/>
@@ -1017,27 +940,13 @@
                 <w:sz w:val="24"/>
                 <w:szCs w:val="24"/>
               </w:rPr>
-              <w:t>{</w:t>
-            </w:r>
-            <w:r>
-              <w:rPr>
-                <w:sz w:val="24"/>
-                <w:szCs w:val="24"/>
-              </w:rPr>
-              <w:t>transaction_</w:t>
-            </w:r>
-            <w:r>
-              <w:rPr>
-                <w:sz w:val="24"/>
-                <w:szCs w:val="24"/>
-              </w:rPr>
-              <w:t>amount}</w:t>
+              <w:t>{transaction_amount}</w:t>
             </w:r>
           </w:p>
         </w:tc>
         <w:tc>
           <w:tcPr>
-            <w:tcW w:w="1936" w:type="dxa"/>
+            <w:tcW w:w="1610" w:type="dxa"/>
             <w:tcBorders>
               <w:top w:val="single" w:sz="2" w:space="0" w:color="000001"/>
               <w:left w:val="single" w:sz="2" w:space="0" w:color="000001"/>
@@ -1058,21 +967,7 @@
                 <w:sz w:val="24"/>
                 <w:szCs w:val="24"/>
               </w:rPr>
-              <w:t>{</w:t>
-            </w:r>
-            <w:r>
-              <w:rPr>
-                <w:sz w:val="24"/>
-                <w:szCs w:val="24"/>
-              </w:rPr>
-              <w:t>contract_</w:t>
-            </w:r>
-            <w:r>
-              <w:rPr>
-                <w:sz w:val="24"/>
-                <w:szCs w:val="24"/>
-              </w:rPr>
-              <w:t>interest_rate}</w:t>
+              <w:t>{contract_interest_rate}</w:t>
             </w:r>
             <w:r>
               <w:rPr>
@@ -1139,6 +1034,48 @@
           <w:szCs w:val="24"/>
         </w:rPr>
         <w:t>Gesamtzinseinkünfte:  {interest_total}</w:t>
+      </w:r>
+    </w:p>
+    <w:p>
+      <w:pPr>
+        <w:pStyle w:val="Normal"/>
+        <w:rPr>
+          <w:rFonts w:ascii="Times New Roman" w:hAnsi="Times New Roman" w:eastAsia="Helvetica" w:cs="Helvetica"/>
+          <w:b/>
+          <w:b/>
+          <w:bCs/>
+          <w:outline w:val="false"/>
+          <w:color w:val="00000A"/>
+          <w:spacing w:val="0"/>
+          <w:sz w:val="24"/>
+          <w:szCs w:val="24"/>
+        </w:rPr>
+      </w:pPr>
+      <w:r>
+        <w:rPr>
+          <w:rFonts w:eastAsia="Helvetica" w:cs="Helvetica"/>
+          <w:b/>
+          <w:bCs/>
+          <w:outline w:val="false"/>
+          <w:color w:val="00000A"/>
+          <w:spacing w:val="0"/>
+          <w:sz w:val="24"/>
+          <w:szCs w:val="24"/>
+        </w:rPr>
+        <w:t xml:space="preserve">Ausgezahlte Zinsen: </w:t>
+      </w:r>
+      <w:r>
+        <w:rPr>
+          <w:rFonts w:eastAsia="Helvetica" w:cs="Helvetica"/>
+          <w:b/>
+          <w:bCs/>
+          <w:outline w:val="false"/>
+          <w:color w:val="00000A"/>
+          <w:spacing w:val="0"/>
+          <w:sz w:val="24"/>
+          <w:szCs w:val="24"/>
+        </w:rPr>
+        <w:t>{interest_total_paid}</w:t>
       </w:r>
     </w:p>
     <w:p>
@@ -1218,6 +1155,7 @@
     <w:qFormat/>
     <w:pPr>
       <w:widowControl w:val="false"/>
+      <w:suppressAutoHyphens w:val="true"/>
       <w:overflowPunct w:val="true"/>
       <w:bidi w:val="0"/>
       <w:spacing w:before="0" w:after="0"/>

</xml_diff>

<commit_message>
add fields amount_total_begin and amount_total_end to buchhaltungsbestätigung
</commit_message>
<xml_diff>
--- a/public/templates/buchhaltung.docx
+++ b/public/templates/buchhaltung.docx
@@ -598,10 +598,10 @@
         </w:tblCellMar>
       </w:tblPr>
       <w:tblGrid>
-        <w:gridCol w:w="1606"/>
-        <w:gridCol w:w="1789"/>
-        <w:gridCol w:w="1419"/>
-        <w:gridCol w:w="1604"/>
+        <w:gridCol w:w="1605"/>
+        <w:gridCol w:w="1790"/>
+        <w:gridCol w:w="1420"/>
+        <w:gridCol w:w="1602"/>
         <w:gridCol w:w="1604"/>
         <w:gridCol w:w="1610"/>
       </w:tblGrid>
@@ -609,7 +609,7 @@
         <w:trPr/>
         <w:tc>
           <w:tcPr>
-            <w:tcW w:w="1606" w:type="dxa"/>
+            <w:tcW w:w="1605" w:type="dxa"/>
             <w:tcBorders>
               <w:top w:val="single" w:sz="2" w:space="0" w:color="000001"/>
               <w:left w:val="single" w:sz="2" w:space="0" w:color="000001"/>
@@ -640,7 +640,7 @@
         </w:tc>
         <w:tc>
           <w:tcPr>
-            <w:tcW w:w="1789" w:type="dxa"/>
+            <w:tcW w:w="1790" w:type="dxa"/>
             <w:tcBorders>
               <w:top w:val="single" w:sz="2" w:space="0" w:color="000001"/>
               <w:left w:val="single" w:sz="2" w:space="0" w:color="000001"/>
@@ -671,7 +671,7 @@
         </w:tc>
         <w:tc>
           <w:tcPr>
-            <w:tcW w:w="1419" w:type="dxa"/>
+            <w:tcW w:w="1420" w:type="dxa"/>
             <w:tcBorders>
               <w:top w:val="single" w:sz="2" w:space="0" w:color="000001"/>
               <w:left w:val="single" w:sz="2" w:space="0" w:color="000001"/>
@@ -700,7 +700,7 @@
         </w:tc>
         <w:tc>
           <w:tcPr>
-            <w:tcW w:w="1604" w:type="dxa"/>
+            <w:tcW w:w="1602" w:type="dxa"/>
             <w:tcBorders>
               <w:top w:val="single" w:sz="2" w:space="0" w:color="000001"/>
               <w:left w:val="single" w:sz="2" w:space="0" w:color="000001"/>
@@ -797,7 +797,7 @@
         <w:trPr/>
         <w:tc>
           <w:tcPr>
-            <w:tcW w:w="1606" w:type="dxa"/>
+            <w:tcW w:w="1605" w:type="dxa"/>
             <w:tcBorders>
               <w:top w:val="single" w:sz="2" w:space="0" w:color="000001"/>
               <w:left w:val="single" w:sz="2" w:space="0" w:color="000001"/>
@@ -830,7 +830,7 @@
         </w:tc>
         <w:tc>
           <w:tcPr>
-            <w:tcW w:w="1789" w:type="dxa"/>
+            <w:tcW w:w="1790" w:type="dxa"/>
             <w:tcBorders>
               <w:top w:val="single" w:sz="2" w:space="0" w:color="000001"/>
               <w:left w:val="single" w:sz="2" w:space="0" w:color="000001"/>
@@ -858,7 +858,7 @@
         </w:tc>
         <w:tc>
           <w:tcPr>
-            <w:tcW w:w="1419" w:type="dxa"/>
+            <w:tcW w:w="1420" w:type="dxa"/>
             <w:tcBorders>
               <w:top w:val="single" w:sz="2" w:space="0" w:color="000001"/>
               <w:left w:val="single" w:sz="2" w:space="0" w:color="000001"/>
@@ -878,17 +878,13 @@
             </w:pPr>
             <w:r>
               <w:rPr/>
-              <w:t>{contract_interest_payment_type</w:t>
-            </w:r>
-            <w:r>
-              <w:rPr/>
-              <w:t>}</w:t>
+              <w:t>{contract_interest_payment_type}</w:t>
             </w:r>
           </w:p>
         </w:tc>
         <w:tc>
           <w:tcPr>
-            <w:tcW w:w="1604" w:type="dxa"/>
+            <w:tcW w:w="1602" w:type="dxa"/>
             <w:tcBorders>
               <w:top w:val="single" w:sz="2" w:space="0" w:color="000001"/>
               <w:left w:val="single" w:sz="2" w:space="0" w:color="000001"/>
@@ -1030,6 +1026,50 @@
           <w:outline w:val="false"/>
           <w:color w:val="00000A"/>
           <w:spacing w:val="0"/>
+          <w:kern w:val="0"/>
+          <w:sz w:val="24"/>
+          <w:szCs w:val="24"/>
+          <w:lang w:val="de-AT" w:eastAsia="zh-CN" w:bidi="hi-IN"/>
+        </w:rPr>
+        <w:t>Kontostand</w:t>
+      </w:r>
+      <w:r>
+        <w:rPr>
+          <w:rFonts w:eastAsia="Helvetica" w:cs="Helvetica"/>
+          <w:b/>
+          <w:bCs/>
+          <w:outline w:val="false"/>
+          <w:color w:val="00000A"/>
+          <w:spacing w:val="0"/>
+          <w:sz w:val="24"/>
+          <w:szCs w:val="24"/>
+        </w:rPr>
+        <w:t xml:space="preserve"> Jahresbeginn: {amount_total_begin}</w:t>
+      </w:r>
+    </w:p>
+    <w:p>
+      <w:pPr>
+        <w:pStyle w:val="Normal"/>
+        <w:rPr>
+          <w:rFonts w:ascii="Times New Roman" w:hAnsi="Times New Roman" w:eastAsia="Helvetica" w:cs="Helvetica"/>
+          <w:b/>
+          <w:b/>
+          <w:bCs/>
+          <w:outline w:val="false"/>
+          <w:color w:val="00000A"/>
+          <w:spacing w:val="0"/>
+          <w:sz w:val="24"/>
+          <w:szCs w:val="24"/>
+        </w:rPr>
+      </w:pPr>
+      <w:r>
+        <w:rPr>
+          <w:rFonts w:eastAsia="Helvetica" w:cs="Helvetica"/>
+          <w:b/>
+          <w:bCs/>
+          <w:outline w:val="false"/>
+          <w:color w:val="00000A"/>
+          <w:spacing w:val="0"/>
           <w:sz w:val="24"/>
           <w:szCs w:val="24"/>
         </w:rPr>
@@ -1062,11 +1102,15 @@
           <w:sz w:val="24"/>
           <w:szCs w:val="24"/>
         </w:rPr>
-        <w:t xml:space="preserve">Ausgezahlte Zinsen: </w:t>
-      </w:r>
-      <w:r>
-        <w:rPr>
-          <w:rFonts w:eastAsia="Helvetica" w:cs="Helvetica"/>
+        <w:t>Ausgezahlte Zinsen: {interest_total_paid}</w:t>
+      </w:r>
+    </w:p>
+    <w:p>
+      <w:pPr>
+        <w:pStyle w:val="Normal"/>
+        <w:rPr>
+          <w:rFonts w:ascii="Times New Roman" w:hAnsi="Times New Roman" w:eastAsia="Helvetica" w:cs="Helvetica"/>
+          <w:b/>
           <w:b/>
           <w:bCs/>
           <w:outline w:val="false"/>
@@ -1075,7 +1119,34 @@
           <w:sz w:val="24"/>
           <w:szCs w:val="24"/>
         </w:rPr>
-        <w:t>{interest_total_paid}</w:t>
+      </w:pPr>
+      <w:r>
+        <w:rPr>
+          <w:rFonts w:eastAsia="Helvetica" w:cs="Helvetica"/>
+          <w:b/>
+          <w:bCs/>
+          <w:outline w:val="false"/>
+          <w:color w:val="00000A"/>
+          <w:spacing w:val="0"/>
+          <w:kern w:val="0"/>
+          <w:sz w:val="24"/>
+          <w:szCs w:val="24"/>
+          <w:lang w:val="de-AT" w:eastAsia="zh-CN" w:bidi="hi-IN"/>
+        </w:rPr>
+        <w:t>Kontostand</w:t>
+      </w:r>
+      <w:r>
+        <w:rPr>
+          <w:rFonts w:eastAsia="Helvetica" w:cs="Helvetica"/>
+          <w:b/>
+          <w:bCs/>
+          <w:outline w:val="false"/>
+          <w:color w:val="00000A"/>
+          <w:spacing w:val="0"/>
+          <w:sz w:val="24"/>
+          <w:szCs w:val="24"/>
+        </w:rPr>
+        <w:t xml:space="preserve"> Jahresende: {amount_total_end}</w:t>
       </w:r>
     </w:p>
     <w:p>
@@ -1156,7 +1227,7 @@
     <w:pPr>
       <w:widowControl w:val="false"/>
       <w:suppressAutoHyphens w:val="true"/>
-      <w:overflowPunct w:val="true"/>
+      <w:overflowPunct w:val="false"/>
       <w:bidi w:val="0"/>
       <w:spacing w:before="0" w:after="0"/>
       <w:jc w:val="left"/>

</xml_diff>

<commit_message>
add flags to template data; new data structure
</commit_message>
<xml_diff>
--- a/public/templates/buchhaltung.docx
+++ b/public/templates/buchhaltung.docx
@@ -1,6 +1,6 @@
 
 <file path=word/document.xml><?xml version="1.0" encoding="utf-8"?>
-<w:document xmlns:o="urn:schemas-microsoft-com:office:office" xmlns:r="http://schemas.openxmlformats.org/officeDocument/2006/relationships" xmlns:v="urn:schemas-microsoft-com:vml" xmlns:w="http://schemas.openxmlformats.org/wordprocessingml/2006/main" xmlns:w10="urn:schemas-microsoft-com:office:word" xmlns:wp="http://schemas.openxmlformats.org/drawingml/2006/wordprocessingDrawing" xmlns:wps="http://schemas.microsoft.com/office/word/2010/wordprocessingShape" xmlns:wpg="http://schemas.microsoft.com/office/word/2010/wordprocessingGroup" xmlns:mc="http://schemas.openxmlformats.org/markup-compatibility/2006" xmlns:wp14="http://schemas.microsoft.com/office/word/2010/wordprocessingDrawing" xmlns:w14="http://schemas.microsoft.com/office/word/2010/wordml" mc:Ignorable="w14 wp14">
+<w:document xmlns:o="urn:schemas-microsoft-com:office:office" xmlns:r="http://schemas.openxmlformats.org/officeDocument/2006/relationships" xmlns:v="urn:schemas-microsoft-com:vml" xmlns:w="http://schemas.openxmlformats.org/wordprocessingml/2006/main" xmlns:w10="urn:schemas-microsoft-com:office:word" xmlns:wp="http://schemas.openxmlformats.org/drawingml/2006/wordprocessingDrawing" xmlns:wps="http://schemas.microsoft.com/office/word/2010/wordprocessingShape" xmlns:wpg="http://schemas.microsoft.com/office/word/2010/wordprocessingGroup" xmlns:mc="http://schemas.openxmlformats.org/markup-compatibility/2006" xmlns:wp14="http://schemas.microsoft.com/office/word/2010/wordprocessingDrawing" xmlns:w14="http://schemas.microsoft.com/office/word/2010/wordml" xmlns:w15="http://schemas.microsoft.com/office/word/2012/wordml" mc:Ignorable="w14 wp14 w15">
   <w:body>
     <w:p>
       <w:pPr>
@@ -93,15 +93,14 @@
         <w:rPr>
           <w:rFonts w:ascii="Myriad Pro" w:hAnsi="Myriad Pro"/>
           <w:b/>
+          <w:bCs/>
+        </w:rPr>
+      </w:pPr>
+      <w:r>
+        <w:rPr>
           <w:b/>
           <w:bCs/>
         </w:rPr>
-      </w:pPr>
-      <w:r>
-        <w:rPr>
-          <w:b/>
-          <w:bCs/>
-        </w:rPr>
         <w:t>Direktkreditkonto Nr. {user_id}</w:t>
       </w:r>
     </w:p>
@@ -247,33 +246,7 @@
           <w:szCs w:val="24"/>
           <w:lang w:val="de-AT" w:eastAsia="zh-CN" w:bidi="hi-IN"/>
         </w:rPr>
-        <w:t>unser Hau</w:t>
-      </w:r>
-      <w:r>
-        <w:rPr>
-          <w:rFonts w:eastAsia="Helvetica" w:cs="Helvetica"/>
-          <w:outline w:val="false"/>
-          <w:color w:val="00000A"/>
-          <w:spacing w:val="0"/>
-          <w:kern w:val="0"/>
-          <w:sz w:val="24"/>
-          <w:szCs w:val="24"/>
-          <w:lang w:val="de-AT" w:eastAsia="zh-CN" w:bidi="hi-IN"/>
-        </w:rPr>
-        <w:t>s</w:t>
-      </w:r>
-      <w:r>
-        <w:rPr>
-          <w:rFonts w:eastAsia="Helvetica" w:cs="Helvetica"/>
-          <w:outline w:val="false"/>
-          <w:color w:val="00000A"/>
-          <w:spacing w:val="0"/>
-          <w:kern w:val="0"/>
-          <w:sz w:val="24"/>
-          <w:szCs w:val="24"/>
-          <w:lang w:val="de-AT" w:eastAsia="zh-CN" w:bidi="hi-IN"/>
-        </w:rPr>
-        <w:t xml:space="preserve">projekt gerne </w:t>
+        <w:t xml:space="preserve">unser Hausprojekt gerne </w:t>
       </w:r>
       <w:r>
         <w:rPr>
@@ -345,14 +318,26 @@
           <w:sz w:val="24"/>
           <w:szCs w:val="24"/>
         </w:rPr>
-        <w:t>die Bewohner*innen</w:t>
+        <w:t xml:space="preserve">die Bewohner*innen </w:t>
+      </w:r>
+      <w:r>
+        <w:rPr>
+          <w:rFonts w:eastAsia="Helvetica" w:cs="Helvetica"/>
+          <w:outline w:val="false"/>
+          <w:color w:val="00000A"/>
+          <w:spacing w:val="0"/>
+          <w:sz w:val="24"/>
+          <w:szCs w:val="24"/>
+        </w:rPr>
+        <w:t>{#user_contracts}</w:t>
       </w:r>
     </w:p>
     <w:tbl>
       <w:tblPr>
         <w:tblW w:w="9978" w:type="dxa"/>
         <w:jc w:val="left"/>
-        <w:tblInd w:w="55" w:type="dxa"/>
+        <w:tblInd w:w="110" w:type="dxa"/>
+        <w:tblLayout w:type="fixed"/>
         <w:tblCellMar>
           <w:top w:w="55" w:type="dxa"/>
           <w:left w:w="55" w:type="dxa"/>
@@ -361,9 +346,9 @@
         </w:tblCellMar>
       </w:tblPr>
       <w:tblGrid>
-        <w:gridCol w:w="3325"/>
+        <w:gridCol w:w="3324"/>
+        <w:gridCol w:w="3328"/>
         <w:gridCol w:w="3326"/>
-        <w:gridCol w:w="3327"/>
       </w:tblGrid>
       <w:tr>
         <w:trPr>
@@ -379,7 +364,6 @@
           <w:p>
             <w:pPr>
               <w:pStyle w:val="TabellenInhalt"/>
-              <w:pBdr/>
               <w:jc w:val="left"/>
               <w:textAlignment w:val="bottom"/>
               <w:rPr>
@@ -388,44 +372,6 @@
                 <w:szCs w:val="24"/>
               </w:rPr>
             </w:pPr>
-            <w:r>
-              <w:rPr>
-                <w:rFonts w:eastAsia="Helvetica" w:cs="Helvetica" w:ascii="Liberation Serif" w:hAnsi="Liberation Serif"/>
-                <w:b w:val="false"/>
-                <w:bCs w:val="false"/>
-                <w:i w:val="false"/>
-                <w:iCs w:val="false"/>
-                <w:strike w:val="false"/>
-                <w:dstrike w:val="false"/>
-                <w:outline w:val="false"/>
-                <w:shadow w:val="false"/>
-                <w:color w:val="00000A"/>
-                <w:spacing w:val="0"/>
-                <w:sz w:val="16"/>
-                <w:szCs w:val="16"/>
-                <w:u w:val="none"/>
-              </w:rPr>
-              <w:t>{#user_transactions_year}</w:t>
-            </w:r>
-            <w:r>
-              <w:rPr>
-                <w:rFonts w:eastAsia="Helvetica" w:cs="Helvetica" w:ascii="Liberation Serif" w:hAnsi="Liberation Serif"/>
-                <w:b w:val="false"/>
-                <w:bCs w:val="false"/>
-                <w:i w:val="false"/>
-                <w:iCs w:val="false"/>
-                <w:strike w:val="false"/>
-                <w:dstrike w:val="false"/>
-                <w:outline w:val="false"/>
-                <w:shadow w:val="false"/>
-                <w:color w:val="00000A"/>
-                <w:spacing w:val="0"/>
-                <w:sz w:val="16"/>
-                <w:szCs w:val="16"/>
-                <w:u w:val="none"/>
-              </w:rPr>
-              <w:t>{#contract_first_line}</w:t>
-            </w:r>
             <w:r>
               <w:rPr>
                 <w:rFonts w:eastAsia="Helvetica" w:cs="Helvetica" w:ascii="Liberation Serif" w:hAnsi="Liberation Serif"/>
@@ -452,7 +398,7 @@
         <w:trPr/>
         <w:tc>
           <w:tcPr>
-            <w:tcW w:w="3325" w:type="dxa"/>
+            <w:tcW w:w="3324" w:type="dxa"/>
             <w:tcBorders>
               <w:top w:val="single" w:sz="4" w:space="0" w:color="000000"/>
               <w:left w:val="single" w:sz="4" w:space="0" w:color="000000"/>
@@ -462,11 +408,12 @@
           <w:p>
             <w:pPr>
               <w:pStyle w:val="TabellenInhalt"/>
-              <w:ind w:left="0" w:hanging="0"/>
+              <w:ind w:hanging="0" w:left="0"/>
               <w:jc w:val="center"/>
               <w:rPr>
                 <w:b w:val="false"/>
                 <w:bCs w:val="false"/>
+                <w:i w:val="false"/>
                 <w:i w:val="false"/>
                 <w:iCs w:val="false"/>
                 <w:sz w:val="24"/>
@@ -487,7 +434,7 @@
         </w:tc>
         <w:tc>
           <w:tcPr>
-            <w:tcW w:w="3326" w:type="dxa"/>
+            <w:tcW w:w="3328" w:type="dxa"/>
             <w:tcBorders>
               <w:top w:val="single" w:sz="4" w:space="0" w:color="000000"/>
               <w:left w:val="single" w:sz="4" w:space="0" w:color="000000"/>
@@ -518,7 +465,7 @@
         </w:tc>
         <w:tc>
           <w:tcPr>
-            <w:tcW w:w="3327" w:type="dxa"/>
+            <w:tcW w:w="3326" w:type="dxa"/>
             <w:tcBorders>
               <w:top w:val="single" w:sz="4" w:space="0" w:color="000000"/>
               <w:left w:val="single" w:sz="4" w:space="0" w:color="000000"/>
@@ -550,12 +497,10 @@
         </w:tc>
       </w:tr>
       <w:tr>
-        <w:trPr>
-          <w:trHeight w:val="454" w:hRule="exact"/>
-        </w:trPr>
+        <w:trPr/>
         <w:tc>
           <w:tcPr>
-            <w:tcW w:w="3325" w:type="dxa"/>
+            <w:tcW w:w="3324" w:type="dxa"/>
             <w:tcBorders>
               <w:left w:val="single" w:sz="4" w:space="0" w:color="000000"/>
               <w:bottom w:val="single" w:sz="4" w:space="0" w:color="000000"/>
@@ -565,12 +510,11 @@
             <w:pPr>
               <w:pStyle w:val="TabellenInhalt"/>
               <w:spacing w:before="0" w:after="0"/>
-              <w:ind w:left="0" w:right="0" w:hanging="0"/>
+              <w:ind w:hanging="0" w:left="0" w:right="0"/>
               <w:jc w:val="center"/>
               <w:textAlignment w:val="center"/>
               <w:rPr>
                 <w:rFonts w:ascii="Liberation Serif" w:hAnsi="Liberation Serif"/>
-                <w:b w:val="false"/>
                 <w:b w:val="false"/>
                 <w:bCs w:val="false"/>
                 <w:i w:val="false"/>
@@ -598,119 +542,15 @@
                 <w:outline w:val="false"/>
                 <w:shadow w:val="false"/>
                 <w:color w:val="000000"/>
-                <w:sz w:val="24"/>
-                <w:szCs w:val="24"/>
+                <w:sz w:val="16"/>
+                <w:szCs w:val="16"/>
                 <w:u w:val="none"/>
               </w:rPr>
-              <w:t>{transaction_type}</w:t>
-            </w:r>
-          </w:p>
-        </w:tc>
-        <w:tc>
-          <w:tcPr>
-            <w:tcW w:w="3326" w:type="dxa"/>
-            <w:tcBorders>
-              <w:left w:val="single" w:sz="4" w:space="0" w:color="000000"/>
-              <w:bottom w:val="single" w:sz="4" w:space="0" w:color="000000"/>
-            </w:tcBorders>
-          </w:tcPr>
-          <w:p>
-            <w:pPr>
-              <w:pStyle w:val="TabellenInhalt"/>
-              <w:spacing w:before="0" w:after="0"/>
-              <w:ind w:left="57" w:right="0" w:hanging="0"/>
-              <w:jc w:val="center"/>
-              <w:textAlignment w:val="center"/>
-              <w:rPr/>
-            </w:pPr>
-            <w:r>
-              <w:rPr>
-                <w:sz w:val="24"/>
-                <w:szCs w:val="24"/>
-              </w:rPr>
-              <w:t>{transaction_date}</w:t>
-            </w:r>
-          </w:p>
-        </w:tc>
-        <w:tc>
-          <w:tcPr>
-            <w:tcW w:w="3327" w:type="dxa"/>
-            <w:tcBorders>
-              <w:left w:val="single" w:sz="4" w:space="0" w:color="000000"/>
-              <w:bottom w:val="single" w:sz="4" w:space="0" w:color="000000"/>
-              <w:right w:val="single" w:sz="4" w:space="0" w:color="000000"/>
-            </w:tcBorders>
-          </w:tcPr>
-          <w:p>
-            <w:pPr>
-              <w:pStyle w:val="TabellenInhalt"/>
-              <w:spacing w:before="0" w:after="0"/>
-              <w:ind w:left="57" w:right="0" w:hanging="0"/>
-              <w:jc w:val="right"/>
-              <w:textAlignment w:val="center"/>
-              <w:rPr/>
-            </w:pPr>
-            <w:r>
-              <w:rPr>
-                <w:sz w:val="24"/>
-                <w:szCs w:val="24"/>
-              </w:rPr>
-              <w:t>{transaction_amount}</w:t>
+              <w:t>{#contract_transactions_year</w:t>
             </w:r>
             <w:r>
               <w:rPr>
-                <w:rFonts w:eastAsia="Helvetica" w:cs="Helvetica"/>
-                <w:outline w:val="false"/>
-                <w:color w:val="00000A"/>
-                <w:spacing w:val="0"/>
-                <w:sz w:val="16"/>
-                <w:szCs w:val="16"/>
-              </w:rPr>
-              <w:t>{/contract_first_line}</w:t>
-            </w:r>
-          </w:p>
-        </w:tc>
-      </w:tr>
-      <w:tr>
-        <w:trPr>
-          <w:trHeight w:val="454" w:hRule="exact"/>
-        </w:trPr>
-        <w:tc>
-          <w:tcPr>
-            <w:tcW w:w="3325" w:type="dxa"/>
-            <w:tcBorders>
-              <w:left w:val="single" w:sz="4" w:space="0" w:color="000000"/>
-              <w:bottom w:val="single" w:sz="4" w:space="0" w:color="000000"/>
-            </w:tcBorders>
-          </w:tcPr>
-          <w:p>
-            <w:pPr>
-              <w:pStyle w:val="TabellenInhalt"/>
-              <w:spacing w:before="0" w:after="0"/>
-              <w:ind w:left="0" w:right="0" w:hanging="0"/>
-              <w:jc w:val="center"/>
-              <w:textAlignment w:val="center"/>
-              <w:rPr>
                 <w:rFonts w:ascii="Liberation Serif" w:hAnsi="Liberation Serif"/>
-                <w:b w:val="false"/>
-                <w:b w:val="false"/>
-                <w:bCs w:val="false"/>
-                <w:i w:val="false"/>
-                <w:i w:val="false"/>
-                <w:iCs w:val="false"/>
-                <w:strike w:val="false"/>
-                <w:dstrike w:val="false"/>
-                <w:outline w:val="false"/>
-                <w:shadow w:val="false"/>
-                <w:color w:val="000000"/>
-                <w:sz w:val="24"/>
-                <w:szCs w:val="24"/>
-                <w:u w:val="none"/>
-              </w:rPr>
-            </w:pPr>
-            <w:r>
-              <w:rPr>
-                <w:rFonts w:eastAsia="Helvetica" w:cs="Helvetica" w:ascii="Liberation Serif" w:hAnsi="Liberation Serif"/>
                 <w:b w:val="false"/>
                 <w:bCs w:val="false"/>
                 <w:i w:val="false"/>
@@ -719,13 +559,12 @@
                 <w:dstrike w:val="false"/>
                 <w:outline w:val="false"/>
                 <w:shadow w:val="false"/>
-                <w:color w:val="00000A"/>
-                <w:spacing w:val="0"/>
-                <w:sz w:val="16"/>
-                <w:szCs w:val="16"/>
+                <w:color w:val="000000"/>
+                <w:sz w:val="12"/>
+                <w:szCs w:val="12"/>
                 <w:u w:val="none"/>
               </w:rPr>
-              <w:t>{^contract_first_line}</w:t>
+              <w:t>}</w:t>
             </w:r>
             <w:r>
               <w:rPr>
@@ -749,7 +588,7 @@
         </w:tc>
         <w:tc>
           <w:tcPr>
-            <w:tcW w:w="3326" w:type="dxa"/>
+            <w:tcW w:w="3328" w:type="dxa"/>
             <w:tcBorders>
               <w:left w:val="single" w:sz="4" w:space="0" w:color="000000"/>
               <w:bottom w:val="single" w:sz="4" w:space="0" w:color="000000"/>
@@ -759,42 +598,15 @@
             <w:pPr>
               <w:pStyle w:val="TabellenInhalt"/>
               <w:spacing w:before="0" w:after="0"/>
-              <w:ind w:left="57" w:right="0" w:hanging="0"/>
+              <w:ind w:hanging="0" w:left="57" w:right="0"/>
               <w:jc w:val="center"/>
               <w:textAlignment w:val="center"/>
-              <w:rPr>
-                <w:rFonts w:ascii="Liberation Serif" w:hAnsi="Liberation Serif"/>
-                <w:b w:val="false"/>
-                <w:b w:val="false"/>
-                <w:bCs w:val="false"/>
-                <w:i w:val="false"/>
-                <w:i w:val="false"/>
-                <w:iCs w:val="false"/>
-                <w:strike w:val="false"/>
-                <w:dstrike w:val="false"/>
-                <w:outline w:val="false"/>
-                <w:shadow w:val="false"/>
-                <w:color w:val="000000"/>
+              <w:rPr/>
+            </w:pPr>
+            <w:r>
+              <w:rPr>
                 <w:sz w:val="24"/>
                 <w:szCs w:val="24"/>
-                <w:u w:val="none"/>
-              </w:rPr>
-            </w:pPr>
-            <w:r>
-              <w:rPr>
-                <w:rFonts w:ascii="Liberation Serif" w:hAnsi="Liberation Serif"/>
-                <w:b w:val="false"/>
-                <w:bCs w:val="false"/>
-                <w:i w:val="false"/>
-                <w:iCs w:val="false"/>
-                <w:strike w:val="false"/>
-                <w:dstrike w:val="false"/>
-                <w:outline w:val="false"/>
-                <w:shadow w:val="false"/>
-                <w:color w:val="000000"/>
-                <w:sz w:val="24"/>
-                <w:szCs w:val="24"/>
-                <w:u w:val="none"/>
               </w:rPr>
               <w:t>{transaction_date}</w:t>
             </w:r>
@@ -802,7 +614,7 @@
         </w:tc>
         <w:tc>
           <w:tcPr>
-            <w:tcW w:w="3327" w:type="dxa"/>
+            <w:tcW w:w="3326" w:type="dxa"/>
             <w:tcBorders>
               <w:left w:val="single" w:sz="4" w:space="0" w:color="000000"/>
               <w:bottom w:val="single" w:sz="4" w:space="0" w:color="000000"/>
@@ -813,7 +625,7 @@
             <w:pPr>
               <w:pStyle w:val="TabellenInhalt"/>
               <w:spacing w:before="0" w:after="0"/>
-              <w:ind w:left="57" w:right="0" w:hanging="0"/>
+              <w:ind w:hanging="0" w:left="57" w:right="0"/>
               <w:jc w:val="right"/>
               <w:textAlignment w:val="center"/>
               <w:rPr/>
@@ -823,28 +635,8 @@
                 <w:sz w:val="24"/>
                 <w:szCs w:val="24"/>
               </w:rPr>
-              <w:t>{transaction_amount</w:t>
+              <w:t>{transaction_amount}</w:t>
             </w:r>
-            <w:r>
-              <w:rPr>
-                <w:sz w:val="24"/>
-                <w:szCs w:val="24"/>
-              </w:rPr>
-              <w:t>}</w:t>
-            </w:r>
-          </w:p>
-          <w:p>
-            <w:pPr>
-              <w:pStyle w:val="TabellenInhalt"/>
-              <w:spacing w:before="0" w:after="0"/>
-              <w:ind w:left="57" w:right="0" w:hanging="0"/>
-              <w:jc w:val="right"/>
-              <w:textAlignment w:val="center"/>
-              <w:rPr>
-                <w:sz w:val="16"/>
-                <w:szCs w:val="16"/>
-              </w:rPr>
-            </w:pPr>
             <w:r>
               <w:rPr>
                 <w:rFonts w:eastAsia="Helvetica" w:cs="Helvetica"/>
@@ -854,21 +646,8 @@
                 <w:sz w:val="16"/>
                 <w:szCs w:val="16"/>
               </w:rPr>
-              <w:t>{/contract_first_line}</w:t>
+              <w:t>{/contract_</w:t>
             </w:r>
-          </w:p>
-          <w:p>
-            <w:pPr>
-              <w:pStyle w:val="TabellenInhalt"/>
-              <w:spacing w:before="0" w:after="0"/>
-              <w:ind w:left="57" w:right="0" w:hanging="0"/>
-              <w:jc w:val="right"/>
-              <w:textAlignment w:val="center"/>
-              <w:rPr>
-                <w:sz w:val="16"/>
-                <w:szCs w:val="16"/>
-              </w:rPr>
-            </w:pPr>
             <w:r>
               <w:rPr>
                 <w:rFonts w:eastAsia="Helvetica" w:cs="Helvetica"/>
@@ -878,7 +657,40 @@
                 <w:sz w:val="16"/>
                 <w:szCs w:val="16"/>
               </w:rPr>
-              <w:t>{/user_transactions_year}</w:t>
+              <w:t>transactions</w:t>
+            </w:r>
+            <w:r>
+              <w:rPr>
+                <w:rFonts w:eastAsia="Helvetica" w:cs="Helvetica"/>
+                <w:outline w:val="false"/>
+                <w:color w:val="00000A"/>
+                <w:spacing w:val="0"/>
+                <w:sz w:val="16"/>
+                <w:szCs w:val="16"/>
+              </w:rPr>
+              <w:t>_</w:t>
+            </w:r>
+            <w:r>
+              <w:rPr>
+                <w:rFonts w:eastAsia="Helvetica" w:cs="Helvetica"/>
+                <w:outline w:val="false"/>
+                <w:color w:val="00000A"/>
+                <w:spacing w:val="0"/>
+                <w:sz w:val="16"/>
+                <w:szCs w:val="16"/>
+              </w:rPr>
+              <w:t>year</w:t>
+            </w:r>
+            <w:r>
+              <w:rPr>
+                <w:rFonts w:eastAsia="Helvetica" w:cs="Helvetica"/>
+                <w:outline w:val="false"/>
+                <w:color w:val="00000A"/>
+                <w:spacing w:val="0"/>
+                <w:sz w:val="16"/>
+                <w:szCs w:val="16"/>
+              </w:rPr>
+              <w:t>}</w:t>
             </w:r>
           </w:p>
         </w:tc>
@@ -892,14 +704,8 @@
         </w:rPr>
       </w:pPr>
       <w:r>
-        <w:rPr>
-          <w:rFonts w:eastAsia="Helvetica" w:cs="Helvetica"/>
-          <w:outline w:val="false"/>
-          <w:color w:val="00000A"/>
-          <w:spacing w:val="0"/>
-          <w:sz w:val="24"/>
-          <w:szCs w:val="24"/>
-        </w:rPr>
+        <w:rPr/>
+        <w:t>{/user_contracts}</w:t>
       </w:r>
     </w:p>
     <w:p>
@@ -908,6 +714,23 @@
         <w:rPr>
           <w:rFonts w:ascii="Times New Roman" w:hAnsi="Times New Roman" w:eastAsia="Helvetica" w:cs="Helvetica"/>
           <w:b/>
+          <w:bCs/>
+          <w:outline w:val="false"/>
+          <w:color w:val="00000A"/>
+          <w:spacing w:val="0"/>
+          <w:sz w:val="24"/>
+          <w:szCs w:val="24"/>
+        </w:rPr>
+      </w:pPr>
+      <w:r>
+        <w:rPr/>
+      </w:r>
+    </w:p>
+    <w:p>
+      <w:pPr>
+        <w:pStyle w:val="Normal"/>
+        <w:rPr>
+          <w:rFonts w:ascii="Times New Roman" w:hAnsi="Times New Roman" w:eastAsia="Helvetica" w:cs="Helvetica"/>
           <w:b/>
           <w:bCs/>
           <w:outline w:val="false"/>
@@ -952,6 +775,17 @@
         <w:rPr>
           <w:rFonts w:ascii="Times New Roman" w:hAnsi="Times New Roman" w:eastAsia="Helvetica" w:cs="Helvetica"/>
           <w:b/>
+          <w:bCs/>
+          <w:outline w:val="false"/>
+          <w:color w:val="00000A"/>
+          <w:spacing w:val="0"/>
+          <w:sz w:val="24"/>
+          <w:szCs w:val="24"/>
+        </w:rPr>
+      </w:pPr>
+      <w:r>
+        <w:rPr>
+          <w:rFonts w:eastAsia="Helvetica" w:cs="Helvetica"/>
           <w:b/>
           <w:bCs/>
           <w:outline w:val="false"/>
@@ -960,10 +794,15 @@
           <w:sz w:val="24"/>
           <w:szCs w:val="24"/>
         </w:rPr>
-      </w:pPr>
-      <w:r>
-        <w:rPr>
-          <w:rFonts w:eastAsia="Helvetica" w:cs="Helvetica"/>
+        <w:t>Gesamtzinseinkünfte:  {interest_total}</w:t>
+      </w:r>
+    </w:p>
+    <w:p>
+      <w:pPr>
+        <w:pStyle w:val="Normal"/>
+        <w:bidi w:val="0"/>
+        <w:rPr>
+          <w:rFonts w:ascii="Times New Roman" w:hAnsi="Times New Roman" w:eastAsia="Helvetica" w:cs="Helvetica"/>
           <w:b/>
           <w:bCs/>
           <w:outline w:val="false"/>
@@ -972,15 +811,10 @@
           <w:sz w:val="24"/>
           <w:szCs w:val="24"/>
         </w:rPr>
-        <w:t>Gesamtzinseinkünfte:  {interest_total}</w:t>
-      </w:r>
-    </w:p>
-    <w:p>
-      <w:pPr>
-        <w:pStyle w:val="Normal"/>
-        <w:rPr>
-          <w:rFonts w:ascii="Times New Roman" w:hAnsi="Times New Roman" w:eastAsia="Helvetica" w:cs="Helvetica"/>
-          <w:b/>
+      </w:pPr>
+      <w:r>
+        <w:rPr>
+          <w:rFonts w:eastAsia="Helvetica" w:cs="Helvetica"/>
           <w:b/>
           <w:bCs/>
           <w:outline w:val="false"/>
@@ -989,18 +823,6 @@
           <w:sz w:val="24"/>
           <w:szCs w:val="24"/>
         </w:rPr>
-      </w:pPr>
-      <w:r>
-        <w:rPr>
-          <w:rFonts w:eastAsia="Helvetica" w:cs="Helvetica"/>
-          <w:b/>
-          <w:bCs/>
-          <w:outline w:val="false"/>
-          <w:color w:val="00000A"/>
-          <w:spacing w:val="0"/>
-          <w:sz w:val="24"/>
-          <w:szCs w:val="24"/>
-        </w:rPr>
         <w:t>Ausgezahlte Zinsen: {interest_total_paid}</w:t>
       </w:r>
     </w:p>
@@ -1009,7 +831,6 @@
         <w:pStyle w:val="Normal"/>
         <w:rPr>
           <w:rFonts w:ascii="Times New Roman" w:hAnsi="Times New Roman" w:eastAsia="Helvetica" w:cs="Helvetica"/>
-          <w:b/>
           <w:b/>
           <w:bCs/>
           <w:outline w:val="false"/>
@@ -1094,7 +915,7 @@
       <w:headerReference w:type="default" r:id="rId2"/>
       <w:type w:val="nextPage"/>
       <w:pgSz w:w="11906" w:h="16838"/>
-      <w:pgMar w:left="964" w:right="964" w:header="964" w:top="2535" w:footer="0" w:bottom="964" w:gutter="0"/>
+      <w:pgMar w:left="964" w:right="964" w:gutter="0" w:header="964" w:top="2535" w:footer="0" w:bottom="964"/>
       <w:pgNumType w:fmt="decimal"/>
       <w:formProt w:val="false"/>
       <w:textDirection w:val="lrTb"/>
@@ -1105,7 +926,7 @@
 </file>
 
 <file path=word/header1.xml><?xml version="1.0" encoding="utf-8"?>
-<w:hdr xmlns:o="urn:schemas-microsoft-com:office:office" xmlns:r="http://schemas.openxmlformats.org/officeDocument/2006/relationships" xmlns:v="urn:schemas-microsoft-com:vml" xmlns:w="http://schemas.openxmlformats.org/wordprocessingml/2006/main" xmlns:w10="urn:schemas-microsoft-com:office:word" xmlns:wp="http://schemas.openxmlformats.org/drawingml/2006/wordprocessingDrawing" xmlns:wps="http://schemas.microsoft.com/office/word/2010/wordprocessingShape" xmlns:wpg="http://schemas.microsoft.com/office/word/2010/wordprocessingGroup" xmlns:mc="http://schemas.openxmlformats.org/markup-compatibility/2006" xmlns:wp14="http://schemas.microsoft.com/office/word/2010/wordprocessingDrawing" xmlns:w14="http://schemas.microsoft.com/office/word/2010/wordml" mc:Ignorable="w14 wp14">
+<w:hdr xmlns:o="urn:schemas-microsoft-com:office:office" xmlns:r="http://schemas.openxmlformats.org/officeDocument/2006/relationships" xmlns:v="urn:schemas-microsoft-com:vml" xmlns:w="http://schemas.openxmlformats.org/wordprocessingml/2006/main" xmlns:w10="urn:schemas-microsoft-com:office:word" xmlns:wp="http://schemas.openxmlformats.org/drawingml/2006/wordprocessingDrawing" xmlns:wps="http://schemas.microsoft.com/office/word/2010/wordprocessingShape" xmlns:wpg="http://schemas.microsoft.com/office/word/2010/wordprocessingGroup" xmlns:mc="http://schemas.openxmlformats.org/markup-compatibility/2006" xmlns:wp14="http://schemas.microsoft.com/office/word/2010/wordprocessingDrawing" xmlns:w14="http://schemas.microsoft.com/office/word/2010/wordml" xmlns:w15="http://schemas.microsoft.com/office/word/2012/wordml" mc:Ignorable="w14 wp14 w15">
   <w:p>
     <w:pPr>
       <w:pStyle w:val="Normal"/>
@@ -1119,7 +940,7 @@
     </w:pPr>
     <w:r>
       <w:drawing>
-        <wp:anchor behindDoc="0" distT="0" distB="0" distL="0" distR="0" simplePos="0" locked="0" layoutInCell="1" allowOverlap="1" relativeHeight="2">
+        <wp:anchor behindDoc="1" distT="0" distB="0" distL="0" distR="0" simplePos="0" locked="0" layoutInCell="1" allowOverlap="1" relativeHeight="2">
           <wp:simplePos x="0" y="0"/>
           <wp:positionH relativeFrom="column">
             <wp:posOffset>-24765</wp:posOffset>
@@ -1172,14 +993,6 @@
         <w:szCs w:val="20"/>
       </w:rPr>
       <w:tab/>
-    </w:r>
-    <w:r>
-      <w:rPr>
-        <w:b w:val="false"/>
-        <w:bCs w:val="false"/>
-        <w:sz w:val="20"/>
-        <w:szCs w:val="20"/>
-      </w:rPr>
       <w:t>Hauprojekt GmbH</w:t>
       <w:tab/>
       <w:t>FN 123456, Landesgericht XY&gt;Z</w:t>
@@ -1258,7 +1071,6 @@
     <w:rPrDefault>
       <w:rPr>
         <w:rFonts w:ascii="Times New Roman" w:hAnsi="Times New Roman" w:eastAsia="Arial Unicode MS" w:cs="Arial Unicode MS"/>
-        <w:sz w:val="20"/>
         <w:szCs w:val="24"/>
         <w:lang w:val="de-AT" w:eastAsia="zh-CN" w:bidi="hi-IN"/>
       </w:rPr>
@@ -1275,7 +1087,7 @@
     <w:pPr>
       <w:widowControl w:val="false"/>
       <w:suppressAutoHyphens w:val="true"/>
-      <w:overflowPunct w:val="true"/>
+      <w:overflowPunct w:val="false"/>
       <w:bidi w:val="0"/>
       <w:spacing w:before="0" w:after="0"/>
       <w:jc w:val="left"/>
@@ -1292,7 +1104,7 @@
   <w:style w:type="paragraph" w:styleId="Berschrift">
     <w:name w:val="Überschrift"/>
     <w:basedOn w:val="Normal"/>
-    <w:next w:val="Textkrper"/>
+    <w:next w:val="BodyText"/>
     <w:qFormat/>
     <w:pPr>
       <w:keepNext w:val="true"/>
@@ -1304,7 +1116,7 @@
       <w:szCs w:val="28"/>
     </w:rPr>
   </w:style>
-  <w:style w:type="paragraph" w:styleId="Textkrper">
+  <w:style w:type="paragraph" w:styleId="BodyText">
     <w:name w:val="Body Text"/>
     <w:basedOn w:val="Normal"/>
     <w:pPr>
@@ -1312,13 +1124,13 @@
     </w:pPr>
     <w:rPr/>
   </w:style>
-  <w:style w:type="paragraph" w:styleId="Liste">
+  <w:style w:type="paragraph" w:styleId="List">
     <w:name w:val="List"/>
-    <w:basedOn w:val="Textkrper"/>
+    <w:basedOn w:val="BodyText"/>
     <w:pPr/>
     <w:rPr/>
   </w:style>
-  <w:style w:type="paragraph" w:styleId="Beschriftung">
+  <w:style w:type="paragraph" w:styleId="Caption">
     <w:name w:val="Caption"/>
     <w:basedOn w:val="Normal"/>
     <w:qFormat/>
@@ -1373,7 +1185,7 @@
       <w:bCs/>
     </w:rPr>
   </w:style>
-  <w:style w:type="paragraph" w:styleId="KopfundFuzeile">
+  <w:style w:type="paragraph" w:styleId="Kopf-undFuzeile">
     <w:name w:val="Kopf- und Fußzeile"/>
     <w:basedOn w:val="Normal"/>
     <w:qFormat/>
@@ -1387,9 +1199,9 @@
     </w:pPr>
     <w:rPr/>
   </w:style>
-  <w:style w:type="paragraph" w:styleId="Kopfzeile">
+  <w:style w:type="paragraph" w:styleId="Header">
     <w:name w:val="Header"/>
-    <w:basedOn w:val="KopfundFuzeile"/>
+    <w:basedOn w:val="Kopf-undFuzeile"/>
     <w:pPr>
       <w:suppressLineNumbers/>
     </w:pPr>
@@ -1398,7 +1210,7 @@
   <w:style w:type="paragraph" w:styleId="HorizontaleLinie">
     <w:name w:val="Horizontale Linie"/>
     <w:basedOn w:val="Normal"/>
-    <w:next w:val="Textkrper"/>
+    <w:next w:val="BodyText"/>
     <w:qFormat/>
     <w:pPr>
       <w:suppressLineNumbers/>
@@ -1413,4 +1225,110 @@
     </w:rPr>
   </w:style>
 </w:styles>
+</file>
+
+<file path=word/theme/theme1.xml><?xml version="1.0" encoding="utf-8"?>
+<a:theme xmlns:a="http://schemas.openxmlformats.org/drawingml/2006/main" xmlns:r="http://schemas.openxmlformats.org/officeDocument/2006/relationships" name="Office Theme">
+  <a:themeElements>
+    <a:clrScheme name="LibreOffice">
+      <a:dk1>
+        <a:srgbClr val="000000"/>
+      </a:dk1>
+      <a:lt1>
+        <a:srgbClr val="ffffff"/>
+      </a:lt1>
+      <a:dk2>
+        <a:srgbClr val="000000"/>
+      </a:dk2>
+      <a:lt2>
+        <a:srgbClr val="ffffff"/>
+      </a:lt2>
+      <a:accent1>
+        <a:srgbClr val="18a303"/>
+      </a:accent1>
+      <a:accent2>
+        <a:srgbClr val="0369a3"/>
+      </a:accent2>
+      <a:accent3>
+        <a:srgbClr val="a33e03"/>
+      </a:accent3>
+      <a:accent4>
+        <a:srgbClr val="8e03a3"/>
+      </a:accent4>
+      <a:accent5>
+        <a:srgbClr val="c99c00"/>
+      </a:accent5>
+      <a:accent6>
+        <a:srgbClr val="c9211e"/>
+      </a:accent6>
+      <a:hlink>
+        <a:srgbClr val="0000ee"/>
+      </a:hlink>
+      <a:folHlink>
+        <a:srgbClr val="551a8b"/>
+      </a:folHlink>
+    </a:clrScheme>
+    <a:fontScheme name="Office">
+      <a:majorFont>
+        <a:latin typeface="Arial" pitchFamily="0" charset="1"/>
+        <a:ea typeface="DejaVu Sans" pitchFamily="0" charset="1"/>
+        <a:cs typeface="DejaVu Sans" pitchFamily="0" charset="1"/>
+      </a:majorFont>
+      <a:minorFont>
+        <a:latin typeface="Arial" pitchFamily="0" charset="1"/>
+        <a:ea typeface="DejaVu Sans" pitchFamily="0" charset="1"/>
+        <a:cs typeface="DejaVu Sans" pitchFamily="0" charset="1"/>
+      </a:minorFont>
+    </a:fontScheme>
+    <a:fmtScheme>
+      <a:fillStyleLst>
+        <a:solidFill>
+          <a:schemeClr val="phClr"/>
+        </a:solidFill>
+        <a:solidFill>
+          <a:schemeClr val="phClr"/>
+        </a:solidFill>
+        <a:solidFill>
+          <a:schemeClr val="phClr"/>
+        </a:solidFill>
+      </a:fillStyleLst>
+      <a:lnStyleLst>
+        <a:ln w="6350" cap="flat" cmpd="sng" algn="ctr">
+          <a:prstDash val="solid"/>
+          <a:miter/>
+        </a:ln>
+        <a:ln w="6350" cap="flat" cmpd="sng" algn="ctr">
+          <a:prstDash val="solid"/>
+          <a:miter/>
+        </a:ln>
+        <a:ln w="6350" cap="flat" cmpd="sng" algn="ctr">
+          <a:prstDash val="solid"/>
+          <a:miter/>
+        </a:ln>
+      </a:lnStyleLst>
+      <a:effectStyleLst>
+        <a:effectStyle>
+          <a:effectLst/>
+        </a:effectStyle>
+        <a:effectStyle>
+          <a:effectLst/>
+        </a:effectStyle>
+        <a:effectStyle>
+          <a:effectLst/>
+        </a:effectStyle>
+      </a:effectStyleLst>
+      <a:bgFillStyleLst>
+        <a:solidFill>
+          <a:schemeClr val="phClr"/>
+        </a:solidFill>
+        <a:solidFill>
+          <a:schemeClr val="phClr"/>
+        </a:solidFill>
+        <a:solidFill>
+          <a:schemeClr val="phClr"/>
+        </a:solidFill>
+      </a:bgFillStyleLst>
+    </a:fmtScheme>
+  </a:themeElements>
+</a:theme>
 </file>
</xml_diff>